<commit_message>
docu about scaling layer of NN
</commit_message>
<xml_diff>
--- a/prot/7T/snapshot_GRE_hybrid/C2P_VE12U_gre_cest_MP_04_pulseq_139_IDC01/Documentation_greCEST_hybrid_VE.docx
+++ b/prot/7T/snapshot_GRE_hybrid/C2P_VE12U_gre_cest_MP_04_pulseq_139_IDC01/Documentation_greCEST_hybrid_VE.docx
@@ -4141,15 +4141,29 @@
     </w:p>
     <w:p>
       <w:pPr>
-        <w:pStyle w:val="berschrift2"/>
-        <w:numPr>
-          <w:ilvl w:val="1"/>
-          <w:numId w:val="5"/>
-        </w:numPr>
-      </w:pPr>
-      <w:r>
-        <w:t>Readout:</w:t>
-      </w:r>
+        <w:ind w:left="720"/>
+      </w:pPr>
+      <w:r>
+        <w:t xml:space="preserve">we use the </w:t>
+      </w:r>
+      <w:proofErr w:type="spellStart"/>
+      <w:r>
+        <w:t>pulseq</w:t>
+      </w:r>
+      <w:proofErr w:type="spellEnd"/>
+      <w:r>
+        <w:t xml:space="preserve"> definition to define our CEST preparation. This loads the seq file provided, and thus plays out the </w:t>
+      </w:r>
+      <w:proofErr w:type="spellStart"/>
+      <w:r>
+        <w:t>cest</w:t>
+      </w:r>
+      <w:proofErr w:type="spellEnd"/>
+      <w:r>
+        <w:t xml:space="preserve"> preparation. </w:t>
+      </w:r>
+      <w:bookmarkStart w:id="12" w:name="_GoBack"/>
+      <w:bookmarkEnd w:id="12"/>
     </w:p>
     <w:p>
       <w:pPr>
@@ -4170,6 +4184,12 @@
       <w:r>
         <w:t>do nothing: the system will B1 shim the region, this shim is used for the readout pulses</w:t>
       </w:r>
+      <w:r>
+        <w:t xml:space="preserve">: </w:t>
+      </w:r>
+      <w:r>
+        <w:t>try standard shim or brain shim, it should be ok and much simpler for the usage as you do not have to copy anything. But you can also copy an old shim, but when the adjustment volume is matching coarsely the CEST FOV this typically gives the best results</w:t>
+      </w:r>
     </w:p>
     <w:p>
       <w:pPr>
@@ -4195,6 +4215,65 @@
       <w:r>
         <w:t>.</w:t>
       </w:r>
+    </w:p>
+    <w:p>
+      <w:pPr>
+        <w:pStyle w:val="Listenabsatz"/>
+        <w:numPr>
+          <w:ilvl w:val="0"/>
+          <w:numId w:val="26"/>
+        </w:numPr>
+      </w:pPr>
+      <w:proofErr w:type="spellStart"/>
+      <w:r>
+        <w:t>Fatsat</w:t>
+      </w:r>
+      <w:proofErr w:type="spellEnd"/>
+      <w:r>
+        <w:t xml:space="preserve"> is a special </w:t>
+      </w:r>
+      <w:proofErr w:type="spellStart"/>
+      <w:r>
+        <w:t>fatsat</w:t>
+      </w:r>
+      <w:proofErr w:type="spellEnd"/>
+      <w:r>
+        <w:t xml:space="preserve"> pulse that does not run in every TR of the snapshot flash readout, but only once before the snapshot readout. It suppresses fat quite well and cost no time. </w:t>
+      </w:r>
+    </w:p>
+    <w:p>
+      <w:pPr>
+        <w:pStyle w:val="Listenabsatz"/>
+        <w:numPr>
+          <w:ilvl w:val="0"/>
+          <w:numId w:val="26"/>
+        </w:numPr>
+      </w:pPr>
+      <w:r>
+        <w:t xml:space="preserve">Freq adjust is experimental: it readjusts the scanner center </w:t>
+      </w:r>
+      <w:proofErr w:type="spellStart"/>
+      <w:r>
+        <w:t>frequence</w:t>
+      </w:r>
+      <w:proofErr w:type="spellEnd"/>
+      <w:r>
+        <w:t xml:space="preserve"> before each offset in the </w:t>
+      </w:r>
+      <w:proofErr w:type="spellStart"/>
+      <w:r>
+        <w:t>meas</w:t>
+      </w:r>
+      <w:proofErr w:type="spellEnd"/>
+      <w:r>
+        <w:t xml:space="preserve"> loop. For drifting fields this helps, but it might behave weird with large motions of the volunteer.</w:t>
+      </w:r>
+    </w:p>
+    <w:p>
+      <w:pPr>
+        <w:pStyle w:val="Listenabsatz"/>
+        <w:ind w:left="1512"/>
+      </w:pPr>
     </w:p>
     <w:p/>
     <w:p>
@@ -4258,6 +4337,7 @@
     </w:p>
     <w:p>
       <w:r>
+        <w:lastRenderedPageBreak/>
         <w:t xml:space="preserve">We set this to 5 at our site. </w:t>
       </w:r>
       <w:r>
@@ -4371,15 +4451,14 @@
           <w:sz w:val="24"/>
         </w:rPr>
       </w:pPr>
-      <w:bookmarkStart w:id="12" w:name="_Toc4059509"/>
+      <w:bookmarkStart w:id="13" w:name="_Toc4059509"/>
       <w:r>
         <w:rPr>
           <w:sz w:val="24"/>
         </w:rPr>
-        <w:lastRenderedPageBreak/>
         <w:t>CEST evaluation</w:t>
       </w:r>
-      <w:bookmarkEnd w:id="12"/>
+      <w:bookmarkEnd w:id="13"/>
     </w:p>
     <w:p>
       <w:pPr>
@@ -4388,8 +4467,6 @@
           <w:sz w:val="20"/>
         </w:rPr>
       </w:pPr>
-      <w:bookmarkStart w:id="13" w:name="_GoBack"/>
-      <w:bookmarkEnd w:id="13"/>
       <w:proofErr w:type="spellStart"/>
       <w:r>
         <w:rPr>
@@ -4765,6 +4842,179 @@
           <w:sz w:val="20"/>
         </w:rPr>
       </w:pPr>
+      <w:r>
+        <w:rPr>
+          <w:color w:val="171717" w:themeColor="background2" w:themeShade="1A"/>
+          <w:sz w:val="20"/>
+        </w:rPr>
+        <w:t xml:space="preserve">* </w:t>
+      </w:r>
+      <w:r>
+        <w:rPr>
+          <w:color w:val="171717" w:themeColor="background2" w:themeShade="1A"/>
+          <w:sz w:val="20"/>
+        </w:rPr>
+        <w:t>B1 MIMOSA online/ 2000.0</w:t>
+      </w:r>
+      <w:r>
+        <w:rPr>
+          <w:color w:val="171717" w:themeColor="background2" w:themeShade="1A"/>
+          <w:sz w:val="20"/>
+        </w:rPr>
+        <w:t>.</w:t>
+      </w:r>
+    </w:p>
+    <w:p>
+      <w:pPr>
+        <w:pStyle w:val="Listenabsatz"/>
+        <w:jc w:val="both"/>
+        <w:rPr>
+          <w:color w:val="171717" w:themeColor="background2" w:themeShade="1A"/>
+          <w:sz w:val="20"/>
+        </w:rPr>
+      </w:pPr>
+    </w:p>
+    <w:p>
+      <w:pPr>
+        <w:pStyle w:val="Listenabsatz"/>
+        <w:jc w:val="both"/>
+        <w:rPr>
+          <w:color w:val="171717" w:themeColor="background2" w:themeShade="1A"/>
+          <w:sz w:val="20"/>
+        </w:rPr>
+      </w:pPr>
+      <w:r>
+        <w:rPr>
+          <w:noProof/>
+          <w:color w:val="171717" w:themeColor="background2" w:themeShade="1A"/>
+          <w:sz w:val="20"/>
+        </w:rPr>
+        <w:drawing>
+          <wp:inline distT="0" distB="0" distL="0" distR="0" wp14:anchorId="183CCD8D" wp14:editId="189A4DE4">
+            <wp:extent cx="4608975" cy="2011854"/>
+            <wp:effectExtent l="0" t="0" r="1270" b="7620"/>
+            <wp:docPr id="6" name="Grafik 6"/>
+            <wp:cNvGraphicFramePr>
+              <a:graphicFrameLocks xmlns:a="http://schemas.openxmlformats.org/drawingml/2006/main" noChangeAspect="1"/>
+            </wp:cNvGraphicFramePr>
+            <a:graphic xmlns:a="http://schemas.openxmlformats.org/drawingml/2006/main">
+              <a:graphicData uri="http://schemas.openxmlformats.org/drawingml/2006/picture">
+                <pic:pic xmlns:pic="http://schemas.openxmlformats.org/drawingml/2006/picture">
+                  <pic:nvPicPr>
+                    <pic:cNvPr id="6" name="b1 maps_doc.png"/>
+                    <pic:cNvPicPr/>
+                  </pic:nvPicPr>
+                  <pic:blipFill>
+                    <a:blip r:embed="rId26">
+                      <a:extLst>
+                        <a:ext uri="{28A0092B-C50C-407E-A947-70E740481C1C}">
+                          <a14:useLocalDpi xmlns:a14="http://schemas.microsoft.com/office/drawing/2010/main" val="0"/>
+                        </a:ext>
+                      </a:extLst>
+                    </a:blip>
+                    <a:stretch>
+                      <a:fillRect/>
+                    </a:stretch>
+                  </pic:blipFill>
+                  <pic:spPr>
+                    <a:xfrm>
+                      <a:off x="0" y="0"/>
+                      <a:ext cx="4608975" cy="2011854"/>
+                    </a:xfrm>
+                    <a:prstGeom prst="rect">
+                      <a:avLst/>
+                    </a:prstGeom>
+                  </pic:spPr>
+                </pic:pic>
+              </a:graphicData>
+            </a:graphic>
+          </wp:inline>
+        </w:drawing>
+      </w:r>
+    </w:p>
+    <w:p>
+      <w:pPr>
+        <w:pStyle w:val="Beschriftung"/>
+        <w:jc w:val="both"/>
+        <w:rPr>
+          <w:noProof/>
+          <w:sz w:val="16"/>
+        </w:rPr>
+      </w:pPr>
+      <w:r>
+        <w:rPr>
+          <w:sz w:val="16"/>
+        </w:rPr>
+        <w:t>Figure</w:t>
+      </w:r>
+      <w:r>
+        <w:rPr>
+          <w:sz w:val="16"/>
+        </w:rPr>
+        <w:t xml:space="preserve"> 9</w:t>
+      </w:r>
+      <w:r>
+        <w:rPr>
+          <w:sz w:val="16"/>
+        </w:rPr>
+        <w:t>:</w:t>
+      </w:r>
+      <w:r>
+        <w:rPr>
+          <w:sz w:val="16"/>
+        </w:rPr>
+        <w:t xml:space="preserve">  B1 mimosa map from NN on the scanner (left) </w:t>
+      </w:r>
+      <w:r>
+        <w:rPr>
+          <w:sz w:val="16"/>
+        </w:rPr>
+        <w:t>B1 mimosa map from NN on the</w:t>
+      </w:r>
+      <w:r>
+        <w:rPr>
+          <w:sz w:val="16"/>
+        </w:rPr>
+        <w:t xml:space="preserve"> scanner scaled back to the offline pipeline</w:t>
+      </w:r>
+      <w:r>
+        <w:rPr>
+          <w:sz w:val="16"/>
+        </w:rPr>
+        <w:t>(</w:t>
+      </w:r>
+      <w:r>
+        <w:rPr>
+          <w:sz w:val="16"/>
+        </w:rPr>
+        <w:t>right</w:t>
+      </w:r>
+      <w:r>
+        <w:rPr>
+          <w:sz w:val="16"/>
+        </w:rPr>
+        <w:t>)</w:t>
+      </w:r>
+    </w:p>
+    <w:p>
+      <w:pPr>
+        <w:pStyle w:val="Listenabsatz"/>
+        <w:jc w:val="both"/>
+        <w:rPr>
+          <w:color w:val="171717" w:themeColor="background2" w:themeShade="1A"/>
+          <w:sz w:val="20"/>
+        </w:rPr>
+      </w:pPr>
+    </w:p>
+    <w:p>
+      <w:pPr>
+        <w:pStyle w:val="Listenabsatz"/>
+        <w:jc w:val="both"/>
+        <w:rPr>
+          <w:color w:val="171717" w:themeColor="background2" w:themeShade="1A"/>
+          <w:sz w:val="20"/>
+        </w:rPr>
+      </w:pPr>
     </w:p>
     <w:p>
       <w:pPr>
@@ -4801,10 +5051,136 @@
         <w:pStyle w:val="Listenabsatz"/>
         <w:jc w:val="both"/>
         <w:rPr>
-          <w:color w:val="5B9BD5" w:themeColor="accent1"/>
-          <w:sz w:val="20"/>
-        </w:rPr>
-      </w:pPr>
+          <w:color w:val="171717" w:themeColor="background2" w:themeShade="1A"/>
+          <w:sz w:val="20"/>
+        </w:rPr>
+      </w:pPr>
+      <w:r>
+        <w:rPr>
+          <w:color w:val="171717" w:themeColor="background2" w:themeShade="1A"/>
+          <w:sz w:val="20"/>
+        </w:rPr>
+        <w:t xml:space="preserve">* </w:t>
+      </w:r>
+      <w:proofErr w:type="spellStart"/>
+      <w:r>
+        <w:rPr>
+          <w:color w:val="171717" w:themeColor="background2" w:themeShade="1A"/>
+          <w:sz w:val="20"/>
+        </w:rPr>
+        <w:t>scale</w:t>
+      </w:r>
+      <w:r>
+        <w:rPr>
+          <w:color w:val="171717" w:themeColor="background2" w:themeShade="1A"/>
+          <w:sz w:val="20"/>
+        </w:rPr>
+        <w:t>_APT</w:t>
+      </w:r>
+      <w:proofErr w:type="spellEnd"/>
+      <w:r>
+        <w:rPr>
+          <w:color w:val="171717" w:themeColor="background2" w:themeShade="1A"/>
+          <w:sz w:val="20"/>
+        </w:rPr>
+        <w:t xml:space="preserve">       = </w:t>
+      </w:r>
+      <w:r>
+        <w:rPr>
+          <w:color w:val="171717" w:themeColor="background2" w:themeShade="1A"/>
+          <w:sz w:val="20"/>
+        </w:rPr>
+        <w:t>20000</w:t>
+      </w:r>
+      <w:r>
+        <w:rPr>
+          <w:color w:val="171717" w:themeColor="background2" w:themeShade="1A"/>
+          <w:sz w:val="20"/>
+        </w:rPr>
+        <w:t>.0</w:t>
+      </w:r>
+      <w:proofErr w:type="gramStart"/>
+      <w:r>
+        <w:rPr>
+          <w:color w:val="171717" w:themeColor="background2" w:themeShade="1A"/>
+          <w:sz w:val="20"/>
+        </w:rPr>
+        <w:tab/>
+        <w:t xml:space="preserve">  ,</w:t>
+      </w:r>
+      <w:proofErr w:type="gramEnd"/>
+      <w:r>
+        <w:rPr>
+          <w:color w:val="171717" w:themeColor="background2" w:themeShade="1A"/>
+          <w:sz w:val="20"/>
+        </w:rPr>
+        <w:t xml:space="preserve"> </w:t>
+      </w:r>
+      <w:proofErr w:type="spellStart"/>
+      <w:r>
+        <w:rPr>
+          <w:color w:val="171717" w:themeColor="background2" w:themeShade="1A"/>
+          <w:sz w:val="20"/>
+        </w:rPr>
+        <w:t>bias_</w:t>
+      </w:r>
+      <w:r>
+        <w:rPr>
+          <w:color w:val="171717" w:themeColor="background2" w:themeShade="1A"/>
+          <w:sz w:val="20"/>
+        </w:rPr>
+        <w:t>APT</w:t>
+      </w:r>
+      <w:proofErr w:type="spellEnd"/>
+      <w:r>
+        <w:rPr>
+          <w:color w:val="171717" w:themeColor="background2" w:themeShade="1A"/>
+          <w:sz w:val="20"/>
+        </w:rPr>
+        <w:t xml:space="preserve"> </w:t>
+      </w:r>
+      <w:r>
+        <w:rPr>
+          <w:color w:val="171717" w:themeColor="background2" w:themeShade="1A"/>
+          <w:sz w:val="20"/>
+        </w:rPr>
+        <w:t xml:space="preserve">      </w:t>
+      </w:r>
+      <w:r>
+        <w:rPr>
+          <w:color w:val="171717" w:themeColor="background2" w:themeShade="1A"/>
+          <w:sz w:val="20"/>
+        </w:rPr>
+        <w:t>=</w:t>
+      </w:r>
+      <w:r>
+        <w:rPr>
+          <w:color w:val="171717" w:themeColor="background2" w:themeShade="1A"/>
+          <w:sz w:val="20"/>
+        </w:rPr>
+        <w:t xml:space="preserve"> </w:t>
+      </w:r>
+      <w:r>
+        <w:rPr>
+          <w:color w:val="171717" w:themeColor="background2" w:themeShade="1A"/>
+          <w:sz w:val="20"/>
+        </w:rPr>
+        <w:t xml:space="preserve"> </w:t>
+      </w:r>
+      <w:r>
+        <w:rPr>
+          <w:color w:val="171717" w:themeColor="background2" w:themeShade="1A"/>
+          <w:sz w:val="20"/>
+        </w:rPr>
+        <w:t xml:space="preserve"> </w:t>
+      </w:r>
+      <w:r>
+        <w:rPr>
+          <w:color w:val="171717" w:themeColor="background2" w:themeShade="1A"/>
+          <w:sz w:val="20"/>
+        </w:rPr>
+        <w:t>0.0</w:t>
+      </w:r>
     </w:p>
     <w:p>
       <w:pPr>
@@ -4820,7 +5196,80 @@
           <w:color w:val="171717" w:themeColor="background2" w:themeShade="1A"/>
           <w:sz w:val="20"/>
         </w:rPr>
-        <w:t xml:space="preserve">* scale [20000, </w:t>
+        <w:lastRenderedPageBreak/>
+        <w:t xml:space="preserve">* </w:t>
+      </w:r>
+      <w:proofErr w:type="spellStart"/>
+      <w:r>
+        <w:rPr>
+          <w:color w:val="171717" w:themeColor="background2" w:themeShade="1A"/>
+          <w:sz w:val="20"/>
+        </w:rPr>
+        <w:t>scale</w:t>
+      </w:r>
+      <w:r>
+        <w:rPr>
+          <w:color w:val="171717" w:themeColor="background2" w:themeShade="1A"/>
+          <w:sz w:val="20"/>
+        </w:rPr>
+        <w:t>_A</w:t>
+      </w:r>
+      <w:r>
+        <w:rPr>
+          <w:color w:val="171717" w:themeColor="background2" w:themeShade="1A"/>
+          <w:sz w:val="20"/>
+        </w:rPr>
+        <w:t>mine</w:t>
+      </w:r>
+      <w:proofErr w:type="spellEnd"/>
+      <w:r>
+        <w:rPr>
+          <w:color w:val="171717" w:themeColor="background2" w:themeShade="1A"/>
+          <w:sz w:val="20"/>
+        </w:rPr>
+        <w:t xml:space="preserve"> </w:t>
+      </w:r>
+      <w:r>
+        <w:rPr>
+          <w:color w:val="171717" w:themeColor="background2" w:themeShade="1A"/>
+          <w:sz w:val="20"/>
+        </w:rPr>
+        <w:t xml:space="preserve">  </w:t>
+      </w:r>
+      <w:r>
+        <w:rPr>
+          <w:color w:val="171717" w:themeColor="background2" w:themeShade="1A"/>
+          <w:sz w:val="20"/>
+        </w:rPr>
+        <w:t xml:space="preserve">= </w:t>
+      </w:r>
+      <w:r>
+        <w:rPr>
+          <w:color w:val="171717" w:themeColor="background2" w:themeShade="1A"/>
+          <w:sz w:val="20"/>
+        </w:rPr>
+        <w:t>2</w:t>
+      </w:r>
+      <w:r>
+        <w:rPr>
+          <w:color w:val="171717" w:themeColor="background2" w:themeShade="1A"/>
+          <w:sz w:val="20"/>
+        </w:rPr>
+        <w:t>0</w:t>
+      </w:r>
+      <w:r>
+        <w:rPr>
+          <w:color w:val="171717" w:themeColor="background2" w:themeShade="1A"/>
+          <w:sz w:val="20"/>
+        </w:rPr>
+        <w:t>000</w:t>
+      </w:r>
+      <w:r>
+        <w:rPr>
+          <w:color w:val="171717" w:themeColor="background2" w:themeShade="1A"/>
+          <w:sz w:val="20"/>
+        </w:rPr>
+        <w:t>.0</w:t>
       </w:r>
       <w:proofErr w:type="gramStart"/>
       <w:r>
@@ -4828,7 +5277,8 @@
           <w:color w:val="171717" w:themeColor="background2" w:themeShade="1A"/>
           <w:sz w:val="20"/>
         </w:rPr>
-        <w:t>20000,  1000</w:t>
+        <w:tab/>
+        <w:t xml:space="preserve">  ,</w:t>
       </w:r>
       <w:proofErr w:type="gramEnd"/>
       <w:r>
@@ -4836,7 +5286,23 @@
           <w:color w:val="171717" w:themeColor="background2" w:themeShade="1A"/>
           <w:sz w:val="20"/>
         </w:rPr>
-        <w:t>, 10000,  5000]</w:t>
+        <w:t xml:space="preserve"> </w:t>
+      </w:r>
+      <w:proofErr w:type="spellStart"/>
+      <w:r>
+        <w:rPr>
+          <w:color w:val="171717" w:themeColor="background2" w:themeShade="1A"/>
+          <w:sz w:val="20"/>
+        </w:rPr>
+        <w:t>bias_Amine</w:t>
+      </w:r>
+      <w:proofErr w:type="spellEnd"/>
+      <w:r>
+        <w:rPr>
+          <w:color w:val="171717" w:themeColor="background2" w:themeShade="1A"/>
+          <w:sz w:val="20"/>
+        </w:rPr>
+        <w:t xml:space="preserve">  =   0.0</w:t>
       </w:r>
     </w:p>
     <w:p>
@@ -4853,7 +5319,14 @@
           <w:color w:val="171717" w:themeColor="background2" w:themeShade="1A"/>
           <w:sz w:val="20"/>
         </w:rPr>
-        <w:t>* bias [   0</w:t>
+        <w:t>* scale</w:t>
+      </w:r>
+      <w:r>
+        <w:rPr>
+          <w:color w:val="171717" w:themeColor="background2" w:themeShade="1A"/>
+          <w:sz w:val="20"/>
+        </w:rPr>
+        <w:t>_B0           = 1000.0</w:t>
       </w:r>
       <w:proofErr w:type="gramStart"/>
       <w:r>
@@ -4861,7 +5334,8 @@
           <w:color w:val="171717" w:themeColor="background2" w:themeShade="1A"/>
           <w:sz w:val="20"/>
         </w:rPr>
-        <w:t xml:space="preserve">.,   </w:t>
+        <w:tab/>
+        <w:t xml:space="preserve">  ,</w:t>
       </w:r>
       <w:proofErr w:type="gramEnd"/>
       <w:r>
@@ -4869,7 +5343,7 @@
           <w:color w:val="171717" w:themeColor="background2" w:themeShade="1A"/>
           <w:sz w:val="20"/>
         </w:rPr>
-        <w:t xml:space="preserve"> 0.,    2048.,    0., 0.]</w:t>
+        <w:t xml:space="preserve"> bias_B0         =   2048.0</w:t>
       </w:r>
     </w:p>
     <w:p>
@@ -4877,16 +5351,72 @@
         <w:pStyle w:val="Listenabsatz"/>
         <w:jc w:val="both"/>
         <w:rPr>
-          <w:color w:val="171717" w:themeColor="background2" w:themeShade="1A"/>
-          <w:sz w:val="20"/>
-        </w:rPr>
-      </w:pPr>
-      <w:r>
-        <w:rPr>
-          <w:color w:val="171717" w:themeColor="background2" w:themeShade="1A"/>
-          <w:sz w:val="20"/>
-        </w:rPr>
-        <w:t>* To obtain unscaled maps use following formulation</w:t>
+          <w:color w:val="5B9BD5" w:themeColor="accent1"/>
+          <w:sz w:val="20"/>
+        </w:rPr>
+      </w:pPr>
+      <w:r>
+        <w:rPr>
+          <w:color w:val="171717" w:themeColor="background2" w:themeShade="1A"/>
+          <w:sz w:val="20"/>
+        </w:rPr>
+        <w:t xml:space="preserve">* </w:t>
+      </w:r>
+      <w:proofErr w:type="spellStart"/>
+      <w:r>
+        <w:rPr>
+          <w:color w:val="171717" w:themeColor="background2" w:themeShade="1A"/>
+          <w:sz w:val="20"/>
+        </w:rPr>
+        <w:t>scale</w:t>
+      </w:r>
+      <w:r>
+        <w:rPr>
+          <w:color w:val="171717" w:themeColor="background2" w:themeShade="1A"/>
+          <w:sz w:val="20"/>
+        </w:rPr>
+        <w:t>_NOE</w:t>
+      </w:r>
+      <w:proofErr w:type="spellEnd"/>
+      <w:r>
+        <w:rPr>
+          <w:color w:val="171717" w:themeColor="background2" w:themeShade="1A"/>
+          <w:sz w:val="20"/>
+        </w:rPr>
+        <w:t xml:space="preserve">       = 10000.0</w:t>
+      </w:r>
+      <w:proofErr w:type="gramStart"/>
+      <w:r>
+        <w:rPr>
+          <w:color w:val="171717" w:themeColor="background2" w:themeShade="1A"/>
+          <w:sz w:val="20"/>
+        </w:rPr>
+        <w:tab/>
+        <w:t xml:space="preserve">  ,</w:t>
+      </w:r>
+      <w:proofErr w:type="gramEnd"/>
+      <w:r>
+        <w:rPr>
+          <w:color w:val="171717" w:themeColor="background2" w:themeShade="1A"/>
+          <w:sz w:val="20"/>
+        </w:rPr>
+        <w:t xml:space="preserve"> </w:t>
+      </w:r>
+      <w:proofErr w:type="spellStart"/>
+      <w:r>
+        <w:rPr>
+          <w:color w:val="171717" w:themeColor="background2" w:themeShade="1A"/>
+          <w:sz w:val="20"/>
+        </w:rPr>
+        <w:t>bias_NOE</w:t>
+      </w:r>
+      <w:proofErr w:type="spellEnd"/>
+      <w:r>
+        <w:rPr>
+          <w:color w:val="171717" w:themeColor="background2" w:themeShade="1A"/>
+          <w:sz w:val="20"/>
+        </w:rPr>
+        <w:t xml:space="preserve">      =   0.0</w:t>
       </w:r>
     </w:p>
     <w:p>
@@ -4903,7 +5433,7 @@
           <w:color w:val="171717" w:themeColor="background2" w:themeShade="1A"/>
           <w:sz w:val="20"/>
         </w:rPr>
-        <w:t>(</w:t>
+        <w:t xml:space="preserve">* </w:t>
       </w:r>
       <w:proofErr w:type="spellStart"/>
       <w:r>
@@ -4911,7 +5441,21 @@
           <w:color w:val="171717" w:themeColor="background2" w:themeShade="1A"/>
           <w:sz w:val="20"/>
         </w:rPr>
-        <w:t>cest_maps_s</w:t>
+        <w:t>scale</w:t>
+      </w:r>
+      <w:r>
+        <w:rPr>
+          <w:color w:val="171717" w:themeColor="background2" w:themeShade="1A"/>
+          <w:sz w:val="20"/>
+        </w:rPr>
+        <w:t>_</w:t>
+      </w:r>
+      <w:r>
+        <w:rPr>
+          <w:color w:val="171717" w:themeColor="background2" w:themeShade="1A"/>
+          <w:sz w:val="20"/>
+        </w:rPr>
+        <w:t>MT</w:t>
       </w:r>
       <w:proofErr w:type="spellEnd"/>
       <w:r>
@@ -4919,7 +5463,89 @@
           <w:color w:val="171717" w:themeColor="background2" w:themeShade="1A"/>
           <w:sz w:val="20"/>
         </w:rPr>
-        <w:t>/scale) - bias_b0</w:t>
+        <w:t xml:space="preserve">       </w:t>
+      </w:r>
+      <w:r>
+        <w:rPr>
+          <w:color w:val="171717" w:themeColor="background2" w:themeShade="1A"/>
+          <w:sz w:val="20"/>
+        </w:rPr>
+        <w:t xml:space="preserve">  </w:t>
+      </w:r>
+      <w:r>
+        <w:rPr>
+          <w:color w:val="171717" w:themeColor="background2" w:themeShade="1A"/>
+          <w:sz w:val="20"/>
+        </w:rPr>
+        <w:t xml:space="preserve">= </w:t>
+      </w:r>
+      <w:r>
+        <w:rPr>
+          <w:color w:val="171717" w:themeColor="background2" w:themeShade="1A"/>
+          <w:sz w:val="20"/>
+        </w:rPr>
+        <w:t>5000</w:t>
+      </w:r>
+      <w:r>
+        <w:rPr>
+          <w:color w:val="171717" w:themeColor="background2" w:themeShade="1A"/>
+          <w:sz w:val="20"/>
+        </w:rPr>
+        <w:t>.0</w:t>
+      </w:r>
+      <w:proofErr w:type="gramStart"/>
+      <w:r>
+        <w:rPr>
+          <w:color w:val="171717" w:themeColor="background2" w:themeShade="1A"/>
+          <w:sz w:val="20"/>
+        </w:rPr>
+        <w:tab/>
+        <w:t xml:space="preserve">  ,</w:t>
+      </w:r>
+      <w:proofErr w:type="gramEnd"/>
+      <w:r>
+        <w:rPr>
+          <w:color w:val="171717" w:themeColor="background2" w:themeShade="1A"/>
+          <w:sz w:val="20"/>
+        </w:rPr>
+        <w:t xml:space="preserve"> </w:t>
+      </w:r>
+      <w:proofErr w:type="spellStart"/>
+      <w:r>
+        <w:rPr>
+          <w:color w:val="171717" w:themeColor="background2" w:themeShade="1A"/>
+          <w:sz w:val="20"/>
+        </w:rPr>
+        <w:t>bias_</w:t>
+      </w:r>
+      <w:r>
+        <w:rPr>
+          <w:color w:val="171717" w:themeColor="background2" w:themeShade="1A"/>
+          <w:sz w:val="20"/>
+        </w:rPr>
+        <w:t>MT</w:t>
+      </w:r>
+      <w:proofErr w:type="spellEnd"/>
+      <w:r>
+        <w:rPr>
+          <w:color w:val="171717" w:themeColor="background2" w:themeShade="1A"/>
+          <w:sz w:val="20"/>
+        </w:rPr>
+        <w:t xml:space="preserve">      </w:t>
+      </w:r>
+      <w:r>
+        <w:rPr>
+          <w:color w:val="171717" w:themeColor="background2" w:themeShade="1A"/>
+          <w:sz w:val="20"/>
+        </w:rPr>
+        <w:t xml:space="preserve"> </w:t>
+      </w:r>
+      <w:r>
+        <w:rPr>
+          <w:color w:val="171717" w:themeColor="background2" w:themeShade="1A"/>
+          <w:sz w:val="20"/>
+        </w:rPr>
+        <w:t xml:space="preserve"> =   0.0</w:t>
       </w:r>
     </w:p>
     <w:p>
@@ -4927,40 +5553,10 @@
         <w:pStyle w:val="Listenabsatz"/>
         <w:jc w:val="both"/>
         <w:rPr>
-          <w:color w:val="171717" w:themeColor="background2" w:themeShade="1A"/>
-          <w:sz w:val="20"/>
-        </w:rPr>
-      </w:pPr>
-      <w:r>
-        <w:rPr>
-          <w:color w:val="171717" w:themeColor="background2" w:themeShade="1A"/>
-          <w:sz w:val="20"/>
-        </w:rPr>
-        <w:t xml:space="preserve">* scaling factor </w:t>
-      </w:r>
-      <w:r>
-        <w:rPr>
-          <w:color w:val="171717" w:themeColor="background2" w:themeShade="1A"/>
-          <w:sz w:val="20"/>
-        </w:rPr>
-        <w:t xml:space="preserve">for uncertainty </w:t>
-      </w:r>
-      <w:proofErr w:type="spellStart"/>
-      <w:r>
-        <w:rPr>
-          <w:color w:val="171717" w:themeColor="background2" w:themeShade="1A"/>
-          <w:sz w:val="20"/>
-        </w:rPr>
-        <w:t>dicom</w:t>
-      </w:r>
-      <w:proofErr w:type="spellEnd"/>
-      <w:r>
-        <w:rPr>
-          <w:color w:val="171717" w:themeColor="background2" w:themeShade="1A"/>
-          <w:sz w:val="20"/>
-        </w:rPr>
-        <w:t xml:space="preserve"> 2000.0</w:t>
-      </w:r>
+          <w:color w:val="5B9BD5" w:themeColor="accent1"/>
+          <w:sz w:val="20"/>
+        </w:rPr>
+      </w:pPr>
     </w:p>
     <w:p>
       <w:pPr>
@@ -4976,43 +5572,671 @@
           <w:color w:val="171717" w:themeColor="background2" w:themeShade="1A"/>
           <w:sz w:val="20"/>
         </w:rPr>
-        <w:t>* divide uncertainty by 2000.0 to obtain unscaled uncertainty</w:t>
-      </w:r>
-    </w:p>
-    <w:p>
-      <w:pPr>
+        <w:t xml:space="preserve">* </w:t>
+      </w:r>
+      <w:proofErr w:type="spellStart"/>
+      <w:r>
+        <w:rPr>
+          <w:color w:val="171717" w:themeColor="background2" w:themeShade="1A"/>
+          <w:sz w:val="20"/>
+        </w:rPr>
+        <w:t>scale</w:t>
+      </w:r>
+      <w:r>
+        <w:rPr>
+          <w:color w:val="171717" w:themeColor="background2" w:themeShade="1A"/>
+          <w:sz w:val="20"/>
+        </w:rPr>
+        <w:t>_t</w:t>
+      </w:r>
+      <w:proofErr w:type="spellEnd"/>
+      <w:r>
+        <w:rPr>
+          <w:color w:val="171717" w:themeColor="background2" w:themeShade="1A"/>
+          <w:sz w:val="20"/>
+        </w:rPr>
+        <w:t xml:space="preserve"> [20000, </w:t>
+      </w:r>
+      <w:proofErr w:type="gramStart"/>
+      <w:r>
+        <w:rPr>
+          <w:color w:val="171717" w:themeColor="background2" w:themeShade="1A"/>
+          <w:sz w:val="20"/>
+        </w:rPr>
+        <w:t>20000,  1000</w:t>
+      </w:r>
+      <w:proofErr w:type="gramEnd"/>
+      <w:r>
+        <w:rPr>
+          <w:color w:val="171717" w:themeColor="background2" w:themeShade="1A"/>
+          <w:sz w:val="20"/>
+        </w:rPr>
+        <w:t>, 10000,  5000]</w:t>
+      </w:r>
+    </w:p>
+    <w:p>
+      <w:pPr>
+        <w:pStyle w:val="Listenabsatz"/>
         <w:jc w:val="both"/>
         <w:rPr>
-          <w:sz w:val="20"/>
-        </w:rPr>
-      </w:pPr>
-    </w:p>
-    <w:p>
-      <w:pPr>
+          <w:color w:val="171717" w:themeColor="background2" w:themeShade="1A"/>
+          <w:sz w:val="20"/>
+        </w:rPr>
+      </w:pPr>
+      <w:r>
+        <w:rPr>
+          <w:color w:val="171717" w:themeColor="background2" w:themeShade="1A"/>
+          <w:sz w:val="20"/>
+        </w:rPr>
+        <w:t xml:space="preserve">* </w:t>
+      </w:r>
+      <w:proofErr w:type="spellStart"/>
+      <w:r>
+        <w:rPr>
+          <w:color w:val="171717" w:themeColor="background2" w:themeShade="1A"/>
+          <w:sz w:val="20"/>
+        </w:rPr>
+        <w:t>bias</w:t>
+      </w:r>
+      <w:r>
+        <w:rPr>
+          <w:color w:val="171717" w:themeColor="background2" w:themeShade="1A"/>
+          <w:sz w:val="20"/>
+        </w:rPr>
+        <w:t>_t</w:t>
+      </w:r>
+      <w:proofErr w:type="spellEnd"/>
+      <w:proofErr w:type="gramStart"/>
+      <w:r>
+        <w:rPr>
+          <w:color w:val="171717" w:themeColor="background2" w:themeShade="1A"/>
+          <w:sz w:val="20"/>
+        </w:rPr>
+        <w:t xml:space="preserve"> </w:t>
+      </w:r>
+      <w:r>
+        <w:rPr>
+          <w:color w:val="171717" w:themeColor="background2" w:themeShade="1A"/>
+          <w:sz w:val="20"/>
+        </w:rPr>
+        <w:t xml:space="preserve">  </w:t>
+      </w:r>
+      <w:r>
+        <w:rPr>
+          <w:color w:val="171717" w:themeColor="background2" w:themeShade="1A"/>
+          <w:sz w:val="20"/>
+        </w:rPr>
+        <w:t>[</w:t>
+      </w:r>
+      <w:proofErr w:type="gramEnd"/>
+      <w:r>
+        <w:rPr>
+          <w:color w:val="171717" w:themeColor="background2" w:themeShade="1A"/>
+          <w:sz w:val="20"/>
+        </w:rPr>
+        <w:t xml:space="preserve">   0.,    0.,    2048.,    0., 0.]</w:t>
+      </w:r>
+    </w:p>
+    <w:p>
+      <w:pPr>
+        <w:pStyle w:val="Listenabsatz"/>
         <w:jc w:val="both"/>
         <w:rPr>
-          <w:sz w:val="20"/>
-        </w:rPr>
-      </w:pPr>
-    </w:p>
-    <w:p>
-      <w:pPr>
+          <w:color w:val="171717" w:themeColor="background2" w:themeShade="1A"/>
+          <w:sz w:val="20"/>
+        </w:rPr>
+      </w:pPr>
+      <w:r>
+        <w:rPr>
+          <w:color w:val="171717" w:themeColor="background2" w:themeShade="1A"/>
+          <w:sz w:val="20"/>
+        </w:rPr>
+        <w:t>* To obtain unscaled maps use following formulation</w:t>
+      </w:r>
+    </w:p>
+    <w:p>
+      <w:pPr>
+        <w:pStyle w:val="Listenabsatz"/>
         <w:jc w:val="both"/>
         <w:rPr>
-          <w:sz w:val="20"/>
-        </w:rPr>
-      </w:pPr>
-    </w:p>
-    <w:p>
-      <w:pPr>
+          <w:color w:val="171717" w:themeColor="background2" w:themeShade="1A"/>
+          <w:sz w:val="20"/>
+        </w:rPr>
+      </w:pPr>
+      <w:r>
+        <w:rPr>
+          <w:color w:val="171717" w:themeColor="background2" w:themeShade="1A"/>
+          <w:sz w:val="20"/>
+        </w:rPr>
+        <w:t xml:space="preserve">Online recon scaled = </w:t>
+      </w:r>
+      <w:r>
+        <w:rPr>
+          <w:color w:val="171717" w:themeColor="background2" w:themeShade="1A"/>
+          <w:sz w:val="20"/>
+        </w:rPr>
+        <w:t>(</w:t>
+      </w:r>
+      <w:r>
+        <w:rPr>
+          <w:color w:val="171717" w:themeColor="background2" w:themeShade="1A"/>
+          <w:sz w:val="20"/>
+        </w:rPr>
+        <w:t>NN prediction online</w:t>
+      </w:r>
+      <w:r>
+        <w:rPr>
+          <w:color w:val="171717" w:themeColor="background2" w:themeShade="1A"/>
+          <w:sz w:val="20"/>
+        </w:rPr>
+        <w:t xml:space="preserve"> - </w:t>
+      </w:r>
+      <w:proofErr w:type="spellStart"/>
+      <w:r>
+        <w:rPr>
+          <w:color w:val="171717" w:themeColor="background2" w:themeShade="1A"/>
+          <w:sz w:val="20"/>
+        </w:rPr>
+        <w:t>bias_</w:t>
+      </w:r>
+      <w:r>
+        <w:rPr>
+          <w:color w:val="171717" w:themeColor="background2" w:themeShade="1A"/>
+          <w:sz w:val="20"/>
+        </w:rPr>
+        <w:t>t</w:t>
+      </w:r>
+      <w:proofErr w:type="spellEnd"/>
+      <w:r>
+        <w:rPr>
+          <w:color w:val="171717" w:themeColor="background2" w:themeShade="1A"/>
+          <w:sz w:val="20"/>
+        </w:rPr>
+        <w:t>)/</w:t>
+      </w:r>
+      <w:proofErr w:type="spellStart"/>
+      <w:r>
+        <w:rPr>
+          <w:color w:val="171717" w:themeColor="background2" w:themeShade="1A"/>
+          <w:sz w:val="20"/>
+        </w:rPr>
+        <w:t>scale_t</w:t>
+      </w:r>
+      <w:proofErr w:type="spellEnd"/>
+    </w:p>
+    <w:p>
+      <w:pPr>
+        <w:pStyle w:val="Listenabsatz"/>
         <w:jc w:val="both"/>
         <w:rPr>
+          <w:color w:val="171717" w:themeColor="background2" w:themeShade="1A"/>
+          <w:sz w:val="20"/>
+        </w:rPr>
+      </w:pPr>
+      <w:r>
+        <w:rPr>
+          <w:noProof/>
+          <w:color w:val="171717" w:themeColor="background2" w:themeShade="1A"/>
+          <w:sz w:val="20"/>
+        </w:rPr>
+        <w:drawing>
+          <wp:inline distT="0" distB="0" distL="0" distR="0" wp14:anchorId="32A7D5CE" wp14:editId="0E37EC5A">
+            <wp:extent cx="6842823" cy="6400955"/>
+            <wp:effectExtent l="0" t="0" r="0" b="0"/>
+            <wp:docPr id="9" name="Grafik 9"/>
+            <wp:cNvGraphicFramePr>
+              <a:graphicFrameLocks xmlns:a="http://schemas.openxmlformats.org/drawingml/2006/main" noChangeAspect="1"/>
+            </wp:cNvGraphicFramePr>
+            <a:graphic xmlns:a="http://schemas.openxmlformats.org/drawingml/2006/main">
+              <a:graphicData uri="http://schemas.openxmlformats.org/drawingml/2006/picture">
+                <pic:pic xmlns:pic="http://schemas.openxmlformats.org/drawingml/2006/picture">
+                  <pic:nvPicPr>
+                    <pic:cNvPr id="9" name="cest_maps.png"/>
+                    <pic:cNvPicPr/>
+                  </pic:nvPicPr>
+                  <pic:blipFill>
+                    <a:blip r:embed="rId27">
+                      <a:extLst>
+                        <a:ext uri="{28A0092B-C50C-407E-A947-70E740481C1C}">
+                          <a14:useLocalDpi xmlns:a14="http://schemas.microsoft.com/office/drawing/2010/main" val="0"/>
+                        </a:ext>
+                      </a:extLst>
+                    </a:blip>
+                    <a:stretch>
+                      <a:fillRect/>
+                    </a:stretch>
+                  </pic:blipFill>
+                  <pic:spPr>
+                    <a:xfrm>
+                      <a:off x="0" y="0"/>
+                      <a:ext cx="6842823" cy="6400955"/>
+                    </a:xfrm>
+                    <a:prstGeom prst="rect">
+                      <a:avLst/>
+                    </a:prstGeom>
+                  </pic:spPr>
+                </pic:pic>
+              </a:graphicData>
+            </a:graphic>
+          </wp:inline>
+        </w:drawing>
+      </w:r>
+    </w:p>
+    <w:p>
+      <w:pPr>
+        <w:pStyle w:val="Listenabsatz"/>
+        <w:jc w:val="both"/>
+        <w:rPr>
+          <w:color w:val="171717" w:themeColor="background2" w:themeShade="1A"/>
+          <w:sz w:val="20"/>
+        </w:rPr>
+      </w:pPr>
+    </w:p>
+    <w:p>
+      <w:pPr>
+        <w:pStyle w:val="Beschriftung"/>
+        <w:jc w:val="both"/>
+        <w:rPr>
+          <w:noProof/>
+          <w:sz w:val="16"/>
+        </w:rPr>
+      </w:pPr>
+      <w:r>
+        <w:rPr>
+          <w:sz w:val="16"/>
+        </w:rPr>
+        <w:t>Figure</w:t>
+      </w:r>
+      <w:r>
+        <w:rPr>
+          <w:sz w:val="16"/>
+        </w:rPr>
+        <w:t xml:space="preserve"> </w:t>
+      </w:r>
+      <w:r>
+        <w:rPr>
+          <w:sz w:val="16"/>
+        </w:rPr>
+        <w:t>10</w:t>
+      </w:r>
+      <w:r>
+        <w:rPr>
+          <w:sz w:val="16"/>
+        </w:rPr>
+        <w:t>:</w:t>
+      </w:r>
+      <w:r>
+        <w:rPr>
+          <w:sz w:val="16"/>
+        </w:rPr>
+        <w:t xml:space="preserve">  </w:t>
+      </w:r>
+      <w:r>
+        <w:rPr>
+          <w:sz w:val="16"/>
+        </w:rPr>
+        <w:t xml:space="preserve">NN prediction at the scanner column 4, column 2 rescaled NN prediction to </w:t>
+      </w:r>
+      <w:proofErr w:type="spellStart"/>
+      <w:r>
+        <w:rPr>
+          <w:sz w:val="16"/>
+        </w:rPr>
+        <w:t>offiline</w:t>
+      </w:r>
+      <w:proofErr w:type="spellEnd"/>
+      <w:r>
+        <w:rPr>
+          <w:sz w:val="16"/>
+        </w:rPr>
+        <w:t xml:space="preserve"> </w:t>
+      </w:r>
+      <w:proofErr w:type="gramStart"/>
+      <w:r>
+        <w:rPr>
+          <w:sz w:val="16"/>
+        </w:rPr>
+        <w:t xml:space="preserve">pipeline </w:t>
+      </w:r>
+      <w:r>
+        <w:rPr>
+          <w:sz w:val="16"/>
+        </w:rPr>
+        <w:t>,</w:t>
+      </w:r>
+      <w:proofErr w:type="gramEnd"/>
+      <w:r>
+        <w:rPr>
+          <w:sz w:val="16"/>
+        </w:rPr>
+        <w:t xml:space="preserve"> column </w:t>
+      </w:r>
+      <w:r>
+        <w:rPr>
+          <w:sz w:val="16"/>
+        </w:rPr>
+        <w:t xml:space="preserve">1 </w:t>
+      </w:r>
+      <w:r>
+        <w:rPr>
+          <w:sz w:val="16"/>
+        </w:rPr>
+        <w:t>CEST maps reconstructed using offline pipeline</w:t>
+      </w:r>
+    </w:p>
+    <w:p>
+      <w:pPr>
+        <w:pStyle w:val="Listenabsatz"/>
+        <w:jc w:val="both"/>
+        <w:rPr>
+          <w:color w:val="171717" w:themeColor="background2" w:themeShade="1A"/>
+          <w:sz w:val="20"/>
+        </w:rPr>
+      </w:pPr>
+    </w:p>
+    <w:p>
+      <w:pPr>
+        <w:pStyle w:val="Listenabsatz"/>
+        <w:jc w:val="both"/>
+        <w:rPr>
+          <w:color w:val="171717" w:themeColor="background2" w:themeShade="1A"/>
+          <w:sz w:val="20"/>
+        </w:rPr>
+      </w:pPr>
+    </w:p>
+    <w:p>
+      <w:pPr>
+        <w:pStyle w:val="Listenabsatz"/>
+        <w:jc w:val="both"/>
+        <w:rPr>
+          <w:color w:val="171717" w:themeColor="background2" w:themeShade="1A"/>
+          <w:sz w:val="20"/>
+        </w:rPr>
+      </w:pPr>
+    </w:p>
+    <w:p>
+      <w:pPr>
+        <w:pStyle w:val="Listenabsatz"/>
+        <w:numPr>
+          <w:ilvl w:val="0"/>
+          <w:numId w:val="27"/>
+        </w:numPr>
+        <w:jc w:val="both"/>
+        <w:rPr>
+          <w:color w:val="5B9BD5" w:themeColor="accent1"/>
+          <w:sz w:val="20"/>
+        </w:rPr>
+      </w:pPr>
+      <w:r>
+        <w:rPr>
+          <w:color w:val="5B9BD5" w:themeColor="accent1"/>
+          <w:sz w:val="20"/>
+        </w:rPr>
+        <w:lastRenderedPageBreak/>
+        <w:t>Uncertainty</w:t>
+      </w:r>
+      <w:r>
+        <w:rPr>
+          <w:color w:val="5B9BD5" w:themeColor="accent1"/>
+          <w:sz w:val="20"/>
+        </w:rPr>
+        <w:t xml:space="preserve"> map scaling for </w:t>
+      </w:r>
+      <w:proofErr w:type="spellStart"/>
+      <w:r>
+        <w:rPr>
+          <w:color w:val="5B9BD5" w:themeColor="accent1"/>
+          <w:sz w:val="20"/>
+        </w:rPr>
+        <w:t>dicom</w:t>
+      </w:r>
+      <w:proofErr w:type="spellEnd"/>
+    </w:p>
+    <w:p>
+      <w:pPr>
+        <w:pStyle w:val="Listenabsatz"/>
+        <w:jc w:val="both"/>
+        <w:rPr>
+          <w:color w:val="171717" w:themeColor="background2" w:themeShade="1A"/>
+          <w:sz w:val="20"/>
+        </w:rPr>
+      </w:pPr>
+    </w:p>
+    <w:p>
+      <w:pPr>
+        <w:pStyle w:val="Listenabsatz"/>
+        <w:jc w:val="both"/>
+        <w:rPr>
+          <w:color w:val="171717" w:themeColor="background2" w:themeShade="1A"/>
+          <w:sz w:val="20"/>
+        </w:rPr>
+      </w:pPr>
+      <w:r>
+        <w:rPr>
+          <w:color w:val="171717" w:themeColor="background2" w:themeShade="1A"/>
+          <w:sz w:val="20"/>
+        </w:rPr>
+        <w:t xml:space="preserve">* scaling factor </w:t>
+      </w:r>
+      <w:r>
+        <w:rPr>
+          <w:color w:val="171717" w:themeColor="background2" w:themeShade="1A"/>
+          <w:sz w:val="20"/>
+        </w:rPr>
+        <w:t xml:space="preserve">for uncertainty </w:t>
+      </w:r>
+      <w:proofErr w:type="spellStart"/>
+      <w:r>
+        <w:rPr>
+          <w:color w:val="171717" w:themeColor="background2" w:themeShade="1A"/>
+          <w:sz w:val="20"/>
+        </w:rPr>
+        <w:t>dicom</w:t>
+      </w:r>
+      <w:proofErr w:type="spellEnd"/>
+      <w:r>
+        <w:rPr>
+          <w:color w:val="171717" w:themeColor="background2" w:themeShade="1A"/>
+          <w:sz w:val="20"/>
+        </w:rPr>
+        <w:t xml:space="preserve"> </w:t>
+      </w:r>
+      <w:r>
+        <w:rPr>
+          <w:color w:val="171717" w:themeColor="background2" w:themeShade="1A"/>
+          <w:sz w:val="20"/>
+        </w:rPr>
+        <w:t>2000</w:t>
+      </w:r>
+      <w:r>
+        <w:rPr>
+          <w:color w:val="171717" w:themeColor="background2" w:themeShade="1A"/>
+          <w:sz w:val="20"/>
+        </w:rPr>
+        <w:t>.0</w:t>
+      </w:r>
+    </w:p>
+    <w:p>
+      <w:pPr>
+        <w:pStyle w:val="Listenabsatz"/>
+        <w:jc w:val="both"/>
+        <w:rPr>
+          <w:color w:val="171717" w:themeColor="background2" w:themeShade="1A"/>
+          <w:sz w:val="20"/>
+        </w:rPr>
+      </w:pPr>
+      <w:r>
+        <w:rPr>
+          <w:color w:val="171717" w:themeColor="background2" w:themeShade="1A"/>
+          <w:sz w:val="20"/>
+        </w:rPr>
+        <w:t xml:space="preserve">* divide uncertainty by </w:t>
+      </w:r>
+      <w:r>
+        <w:rPr>
+          <w:color w:val="171717" w:themeColor="background2" w:themeShade="1A"/>
+          <w:sz w:val="20"/>
+        </w:rPr>
+        <w:t>2000</w:t>
+      </w:r>
+      <w:r>
+        <w:rPr>
+          <w:color w:val="171717" w:themeColor="background2" w:themeShade="1A"/>
+          <w:sz w:val="20"/>
+        </w:rPr>
+        <w:t>.0 to obtain unscaled uncertainty</w:t>
+      </w:r>
+    </w:p>
+    <w:p>
+      <w:pPr>
+        <w:pStyle w:val="Listenabsatz"/>
+        <w:jc w:val="both"/>
+        <w:rPr>
+          <w:color w:val="171717" w:themeColor="background2" w:themeShade="1A"/>
+          <w:sz w:val="20"/>
+        </w:rPr>
+      </w:pPr>
+      <w:r>
+        <w:rPr>
+          <w:noProof/>
+          <w:color w:val="171717" w:themeColor="background2" w:themeShade="1A"/>
+          <w:sz w:val="20"/>
+        </w:rPr>
+        <w:drawing>
+          <wp:inline distT="0" distB="0" distL="0" distR="0" wp14:anchorId="0969095B" wp14:editId="42AA2C64">
+            <wp:extent cx="4432176" cy="1920406"/>
+            <wp:effectExtent l="0" t="0" r="6985" b="3810"/>
+            <wp:docPr id="10" name="Grafik 10"/>
+            <wp:cNvGraphicFramePr>
+              <a:graphicFrameLocks xmlns:a="http://schemas.openxmlformats.org/drawingml/2006/main" noChangeAspect="1"/>
+            </wp:cNvGraphicFramePr>
+            <a:graphic xmlns:a="http://schemas.openxmlformats.org/drawingml/2006/main">
+              <a:graphicData uri="http://schemas.openxmlformats.org/drawingml/2006/picture">
+                <pic:pic xmlns:pic="http://schemas.openxmlformats.org/drawingml/2006/picture">
+                  <pic:nvPicPr>
+                    <pic:cNvPr id="10" name="uncert_doc.png"/>
+                    <pic:cNvPicPr/>
+                  </pic:nvPicPr>
+                  <pic:blipFill>
+                    <a:blip r:embed="rId28">
+                      <a:extLst>
+                        <a:ext uri="{28A0092B-C50C-407E-A947-70E740481C1C}">
+                          <a14:useLocalDpi xmlns:a14="http://schemas.microsoft.com/office/drawing/2010/main" val="0"/>
+                        </a:ext>
+                      </a:extLst>
+                    </a:blip>
+                    <a:stretch>
+                      <a:fillRect/>
+                    </a:stretch>
+                  </pic:blipFill>
+                  <pic:spPr>
+                    <a:xfrm>
+                      <a:off x="0" y="0"/>
+                      <a:ext cx="4432176" cy="1920406"/>
+                    </a:xfrm>
+                    <a:prstGeom prst="rect">
+                      <a:avLst/>
+                    </a:prstGeom>
+                  </pic:spPr>
+                </pic:pic>
+              </a:graphicData>
+            </a:graphic>
+          </wp:inline>
+        </w:drawing>
+      </w:r>
+    </w:p>
+    <w:p>
+      <w:pPr>
+        <w:pStyle w:val="Beschriftung"/>
+        <w:jc w:val="both"/>
+        <w:rPr>
+          <w:noProof/>
+          <w:sz w:val="16"/>
+        </w:rPr>
+      </w:pPr>
+      <w:r>
+        <w:rPr>
+          <w:sz w:val="16"/>
+        </w:rPr>
+        <w:t>Figure</w:t>
+      </w:r>
+      <w:r>
+        <w:rPr>
+          <w:sz w:val="16"/>
+        </w:rPr>
+        <w:t xml:space="preserve"> </w:t>
+      </w:r>
+      <w:r>
+        <w:rPr>
+          <w:sz w:val="16"/>
+        </w:rPr>
+        <w:t>11</w:t>
+      </w:r>
+      <w:r>
+        <w:rPr>
+          <w:sz w:val="16"/>
+        </w:rPr>
+        <w:t>:</w:t>
+      </w:r>
+      <w:r>
+        <w:rPr>
+          <w:sz w:val="16"/>
+        </w:rPr>
+        <w:t xml:space="preserve">  </w:t>
+      </w:r>
+      <w:proofErr w:type="gramStart"/>
+      <w:r>
+        <w:rPr>
+          <w:sz w:val="16"/>
+        </w:rPr>
+        <w:t xml:space="preserve">Uncertainty </w:t>
+      </w:r>
+      <w:r>
+        <w:rPr>
+          <w:sz w:val="16"/>
+        </w:rPr>
+        <w:t xml:space="preserve"> map</w:t>
+      </w:r>
+      <w:proofErr w:type="gramEnd"/>
+      <w:r>
+        <w:rPr>
+          <w:sz w:val="16"/>
+        </w:rPr>
+        <w:t xml:space="preserve"> from NN on the scanner (left) </w:t>
+      </w:r>
+      <w:r>
+        <w:rPr>
+          <w:sz w:val="16"/>
+        </w:rPr>
+        <w:t>uncertainty</w:t>
+      </w:r>
+      <w:r>
+        <w:rPr>
+          <w:sz w:val="16"/>
+        </w:rPr>
+        <w:t xml:space="preserve"> map from NN on the scanner scaled back to the offline pipeline(right)</w:t>
+      </w:r>
+    </w:p>
+    <w:p>
+      <w:pPr>
+        <w:pStyle w:val="Listenabsatz"/>
+        <w:jc w:val="both"/>
+        <w:rPr>
+          <w:color w:val="171717" w:themeColor="background2" w:themeShade="1A"/>
+          <w:sz w:val="20"/>
+        </w:rPr>
+      </w:pPr>
+    </w:p>
+    <w:p>
+      <w:pPr>
+        <w:jc w:val="both"/>
+        <w:rPr>
           <w:sz w:val="20"/>
         </w:rPr>
       </w:pPr>
     </w:p>
     <w:sectPr>
-      <w:headerReference w:type="default" r:id="rId26"/>
+      <w:headerReference w:type="default" r:id="rId29"/>
       <w:pgSz w:w="12240" w:h="15840"/>
       <w:pgMar w:top="720" w:right="720" w:bottom="720" w:left="720" w:header="720" w:footer="720" w:gutter="0"/>
       <w:cols w:space="720"/>
@@ -8929,6 +10153,19 @@
       <w:color w:val="808080"/>
     </w:rPr>
   </w:style>
+  <w:style w:type="paragraph" w:customStyle="1" w:styleId="xmsonormal">
+    <w:name w:val="x_msonormal"/>
+    <w:basedOn w:val="Standard"/>
+    <w:uiPriority w:val="99"/>
+    <w:rsid w:val="000E6AF3"/>
+    <w:pPr>
+      <w:spacing w:after="0" w:line="240" w:lineRule="auto"/>
+    </w:pPr>
+    <w:rPr>
+      <w:rFonts w:ascii="Calibri" w:eastAsia="Gulim" w:hAnsi="Calibri" w:cs="Calibri"/>
+      <w:lang w:eastAsia="ko-KR"/>
+    </w:rPr>
+  </w:style>
 </w:styles>
 </file>
 
@@ -9198,7 +10435,7 @@
 </file>
 
 <file path=customXml/itemProps1.xml><?xml version="1.0" encoding="utf-8"?>
-<ds:datastoreItem xmlns:ds="http://schemas.openxmlformats.org/officeDocument/2006/customXml" ds:itemID="{BA54057A-CFC5-415A-9919-0BF3F66EF237}">
+<ds:datastoreItem xmlns:ds="http://schemas.openxmlformats.org/officeDocument/2006/customXml" ds:itemID="{F626D5B3-1EB8-4D89-BEAC-31C3F5F10C22}">
   <ds:schemaRefs>
     <ds:schemaRef ds:uri="http://schemas.openxmlformats.org/officeDocument/2006/bibliography"/>
   </ds:schemaRefs>

</xml_diff>